<commit_message>
Documentation + some trials
</commit_message>
<xml_diff>
--- a/Consent Form.docx
+++ b/Consent Form.docx
@@ -54,44 +54,52 @@
         <w:spacing w:line="240" w:lineRule="auto"/>
       </w:pPr>
       <w:r>
-        <w:t xml:space="preserve">Any information you provide will be kept confidential. </w:t>
-      </w:r>
-    </w:p>
-    <w:p>
-      <w:pPr>
-        <w:spacing w:line="240" w:lineRule="auto"/>
-      </w:pPr>
-      <w:r>
-        <w:t xml:space="preserve">Your participation is entirely voluntary and at any point you are free to leave the experiment, you are also free to ask any questions you might have about it. </w:t>
-      </w:r>
-    </w:p>
-    <w:p>
-      <w:pPr>
-        <w:spacing w:line="240" w:lineRule="auto"/>
-      </w:pPr>
-      <w:r>
-        <w:t xml:space="preserve">The </w:t>
-      </w:r>
-      <w:r>
-        <w:t>task</w:t>
-      </w:r>
-      <w:r>
-        <w:t xml:space="preserve"> should take </w:t>
-      </w:r>
-      <w:r>
-        <w:t xml:space="preserve">no more than </w:t>
-      </w:r>
-      <w:r>
-        <w:t>45</w:t>
-      </w:r>
-      <w:r>
-        <w:t xml:space="preserve"> </w:t>
-      </w:r>
-      <w:r>
-        <w:t>minutes.</w:t>
+        <w:t>The experiment will consist of two practice blocks and four experimental blocks. Your responses will only be recorded for the experimental blocks.</w:t>
       </w:r>
       <w:bookmarkStart w:id="0" w:name="_GoBack"/>
       <w:bookmarkEnd w:id="0"/>
+    </w:p>
+    <w:p>
+      <w:pPr>
+        <w:spacing w:line="240" w:lineRule="auto"/>
+      </w:pPr>
+      <w:r>
+        <w:t xml:space="preserve">Any information you provide will be kept confidential. </w:t>
+      </w:r>
+    </w:p>
+    <w:p>
+      <w:pPr>
+        <w:spacing w:line="240" w:lineRule="auto"/>
+      </w:pPr>
+      <w:r>
+        <w:t xml:space="preserve">Your participation is entirely voluntary and at any point you are free to leave the experiment, you are also free to ask any questions you might have about it. </w:t>
+      </w:r>
+    </w:p>
+    <w:p>
+      <w:pPr>
+        <w:spacing w:line="240" w:lineRule="auto"/>
+      </w:pPr>
+      <w:r>
+        <w:t xml:space="preserve">The </w:t>
+      </w:r>
+      <w:r>
+        <w:t>task</w:t>
+      </w:r>
+      <w:r>
+        <w:t xml:space="preserve"> should take </w:t>
+      </w:r>
+      <w:r>
+        <w:t xml:space="preserve">no more than </w:t>
+      </w:r>
+      <w:r>
+        <w:t>45</w:t>
+      </w:r>
+      <w:r>
+        <w:t xml:space="preserve"> </w:t>
+      </w:r>
+      <w:r>
+        <w:t>minutes.</w:t>
+      </w:r>
     </w:p>
     <w:p>
       <w:pPr>
@@ -977,7 +985,7 @@
 </file>
 
 <file path=customXml/itemProps1.xml><?xml version="1.0" encoding="utf-8"?>
-<ds:datastoreItem xmlns:ds="http://schemas.openxmlformats.org/officeDocument/2006/customXml" ds:itemID="{D2F5D149-0564-4BF5-B64B-B11D03DC9B03}">
+<ds:datastoreItem xmlns:ds="http://schemas.openxmlformats.org/officeDocument/2006/customXml" ds:itemID="{F7F75DCE-1661-4F42-87D7-F64C3496586C}">
   <ds:schemaRefs>
     <ds:schemaRef ds:uri="http://schemas.openxmlformats.org/officeDocument/2006/bibliography"/>
   </ds:schemaRefs>

</xml_diff>